<commit_message>
update the cd/ci step tutorial
</commit_message>
<xml_diff>
--- a/doc/CI_CD说明.docx
+++ b/doc/CI_CD说明.docx
@@ -10,9 +10,6 @@
           <w:numId w:val="1"/>
         </w:numPr>
         <w:ind w:firstLineChars="0"/>
-        <w:rPr>
-          <w:rFonts w:hint="eastAsia"/>
-        </w:rPr>
       </w:pPr>
       <w:r>
         <w:rPr>
@@ -35,7 +32,116 @@
         <w:t>目录</w:t>
       </w:r>
     </w:p>
-    <w:p/>
+    <w:p>
+      <w:pPr>
+        <w:rPr>
+          <w:rFonts w:hint="eastAsia"/>
+        </w:rPr>
+      </w:pPr>
+      <w:proofErr w:type="spellStart"/>
+      <w:r>
+        <w:rPr>
+          <w:rFonts w:hint="eastAsia"/>
+        </w:rPr>
+        <w:t>cd</w:t>
+      </w:r>
+      <w:proofErr w:type="spellEnd"/>
+      <w:r>
+        <w:rPr>
+          <w:rFonts w:hint="eastAsia"/>
+        </w:rPr>
+        <w:t xml:space="preserve"> </w:t>
+      </w:r>
+      <w:r>
+        <w:t>/home/software1/cccc/e902/src</w:t>
+      </w:r>
+      <w:r>
+        <w:rPr>
+          <w:rFonts w:hint="eastAsia"/>
+        </w:rPr>
+        <w:t>/hello</w:t>
+      </w:r>
+    </w:p>
+    <w:p>
+      <w:pPr>
+        <w:pStyle w:val="a3"/>
+        <w:numPr>
+          <w:ilvl w:val="0"/>
+          <w:numId w:val="1"/>
+        </w:numPr>
+        <w:ind w:firstLineChars="0"/>
+        <w:rPr>
+          <w:rFonts w:hint="eastAsia"/>
+        </w:rPr>
+      </w:pPr>
+      <w:r>
+        <w:t>B</w:t>
+      </w:r>
+      <w:r>
+        <w:rPr>
+          <w:rFonts w:hint="eastAsia"/>
+        </w:rPr>
+        <w:t>uild hello</w:t>
+      </w:r>
+    </w:p>
+    <w:p>
+      <w:pPr>
+        <w:rPr>
+          <w:rFonts w:hint="eastAsia"/>
+        </w:rPr>
+      </w:pPr>
+      <w:r>
+        <w:rPr>
+          <w:rFonts w:hint="eastAsia"/>
+        </w:rPr>
+        <w:t>make all</w:t>
+      </w:r>
+    </w:p>
+    <w:p>
+      <w:pPr>
+        <w:pStyle w:val="a3"/>
+        <w:numPr>
+          <w:ilvl w:val="0"/>
+          <w:numId w:val="1"/>
+        </w:numPr>
+        <w:ind w:firstLineChars="0"/>
+        <w:rPr>
+          <w:rFonts w:hint="eastAsia"/>
+        </w:rPr>
+      </w:pPr>
+      <w:r>
+        <w:rPr>
+          <w:rFonts w:hint="eastAsia"/>
+        </w:rPr>
+        <w:t>找到</w:t>
+      </w:r>
+      <w:r>
+        <w:rPr>
+          <w:rFonts w:hint="eastAsia"/>
+        </w:rPr>
+        <w:t>bin</w:t>
+      </w:r>
+      <w:r>
+        <w:rPr>
+          <w:rFonts w:hint="eastAsia"/>
+        </w:rPr>
+        <w:t>文件</w:t>
+      </w:r>
+    </w:p>
+    <w:p>
+      <w:r>
+        <w:t>/home/software1/cccc/e902/bin</w:t>
+      </w:r>
+      <w:r>
+        <w:t>/</w:t>
+      </w:r>
+      <w:r>
+        <w:rPr>
+          <w:rFonts w:hint="eastAsia"/>
+        </w:rPr>
+        <w:t>hello.bin</w:t>
+      </w:r>
+    </w:p>
     <w:sectPr>
       <w:pgSz w:w="11906" w:h="16838"/>
       <w:pgMar w:top="1440" w:right="1800" w:bottom="1440" w:left="1800" w:header="851" w:footer="992" w:gutter="0"/>

</xml_diff>

<commit_message>
update doc and add bin file and update makefile
</commit_message>
<xml_diff>
--- a/doc/CI_CD说明.docx
+++ b/doc/CI_CD说明.docx
@@ -33,11 +33,6 @@
       </w:r>
     </w:p>
     <w:p>
-      <w:pPr>
-        <w:rPr>
-          <w:rFonts w:hint="eastAsia"/>
-        </w:rPr>
-      </w:pPr>
       <w:proofErr w:type="spellStart"/>
       <w:r>
         <w:rPr>
@@ -70,9 +65,6 @@
           <w:numId w:val="1"/>
         </w:numPr>
         <w:ind w:firstLineChars="0"/>
-        <w:rPr>
-          <w:rFonts w:hint="eastAsia"/>
-        </w:rPr>
       </w:pPr>
       <w:r>
         <w:t>B</w:t>
@@ -85,11 +77,6 @@
       </w:r>
     </w:p>
     <w:p>
-      <w:pPr>
-        <w:rPr>
-          <w:rFonts w:hint="eastAsia"/>
-        </w:rPr>
-      </w:pPr>
       <w:r>
         <w:rPr>
           <w:rFonts w:hint="eastAsia"/>
@@ -105,9 +92,6 @@
           <w:numId w:val="1"/>
         </w:numPr>
         <w:ind w:firstLineChars="0"/>
-        <w:rPr>
-          <w:rFonts w:hint="eastAsia"/>
-        </w:rPr>
       </w:pPr>
       <w:r>
         <w:rPr>
@@ -129,6 +113,11 @@
       </w:r>
     </w:p>
     <w:p>
+      <w:pPr>
+        <w:rPr>
+          <w:rFonts w:hint="eastAsia"/>
+        </w:rPr>
+      </w:pPr>
       <w:r>
         <w:t>/home/software1/cccc/e902/bin</w:t>
       </w:r>
@@ -142,6 +131,62 @@
         <w:t>hello.bin</w:t>
       </w:r>
     </w:p>
+    <w:p>
+      <w:pPr>
+        <w:pStyle w:val="a3"/>
+        <w:numPr>
+          <w:ilvl w:val="0"/>
+          <w:numId w:val="1"/>
+        </w:numPr>
+        <w:ind w:firstLineChars="0"/>
+        <w:rPr>
+          <w:rFonts w:hint="eastAsia"/>
+        </w:rPr>
+      </w:pPr>
+      <w:r>
+        <w:rPr>
+          <w:rFonts w:hint="eastAsia"/>
+        </w:rPr>
+        <w:t>找到反汇编文件</w:t>
+      </w:r>
+    </w:p>
+    <w:p>
+      <w:pPr>
+        <w:rPr>
+          <w:rFonts w:hint="eastAsia"/>
+        </w:rPr>
+      </w:pPr>
+      <w:r>
+        <w:t>/home/software1/cccc/e902/src</w:t>
+      </w:r>
+      <w:r>
+        <w:rPr>
+          <w:rFonts w:hint="eastAsia"/>
+        </w:rPr>
+        <w:t>/hello</w:t>
+      </w:r>
+      <w:r>
+        <w:t>/</w:t>
+      </w:r>
+      <w:r>
+        <w:t>hello.dis</w:t>
+      </w:r>
+    </w:p>
+    <w:p>
+      <w:pPr>
+        <w:rPr>
+          <w:rFonts w:hint="eastAsia"/>
+        </w:rPr>
+      </w:pPr>
+    </w:p>
+    <w:p>
+      <w:pPr>
+        <w:rPr>
+          <w:rFonts w:hint="eastAsia"/>
+        </w:rPr>
+      </w:pPr>
+    </w:p>
+    <w:p/>
     <w:sectPr>
       <w:pgSz w:w="11906" w:h="16838"/>
       <w:pgMar w:top="1440" w:right="1800" w:bottom="1440" w:left="1800" w:header="851" w:footer="992" w:gutter="0"/>

</xml_diff>